<commit_message>
Smestrer 4 incoming for DMO
</commit_message>
<xml_diff>
--- a/tutorat/feuilles/CF - Révisions - Corrigé.docx
+++ b/tutorat/feuilles/CF - Révisions - Corrigé.docx
@@ -8246,7 +8246,7 @@
           <w:rPr>
             <w:rFonts w:ascii="Cambria Math" w:eastAsiaTheme="minorEastAsia" w:hAnsi="Cambria Math"/>
           </w:rPr>
-          <m:t>f :</m:t>
+          <m:t>f</m:t>
         </m:r>
         <m:r>
           <m:rPr>
@@ -8255,7 +8255,7 @@
           <w:rPr>
             <w:rFonts w:ascii="Cambria Math" w:eastAsiaTheme="minorEastAsia" w:hAnsi="Cambria Math"/>
           </w:rPr>
-          <m:t>R→R</m:t>
+          <m:t xml:space="preserve"> :R→R</m:t>
         </m:r>
       </m:oMath>
       <w:r>
@@ -8269,7 +8269,7 @@
           <w:rPr>
             <w:rFonts w:ascii="Cambria Math" w:eastAsiaTheme="minorEastAsia" w:hAnsi="Cambria Math"/>
           </w:rPr>
-          <m:t>i :</m:t>
+          <m:t>i</m:t>
         </m:r>
         <m:r>
           <m:rPr>
@@ -8278,7 +8278,7 @@
           <w:rPr>
             <w:rFonts w:ascii="Cambria Math" w:eastAsiaTheme="minorEastAsia" w:hAnsi="Cambria Math"/>
           </w:rPr>
-          <m:t>R→R</m:t>
+          <m:t xml:space="preserve"> :R→R</m:t>
         </m:r>
       </m:oMath>
       <w:r>
@@ -8292,7 +8292,7 @@
           <w:rPr>
             <w:rFonts w:ascii="Cambria Math" w:eastAsiaTheme="minorEastAsia" w:hAnsi="Cambria Math"/>
           </w:rPr>
-          <m:t>p :</m:t>
+          <m:t>p</m:t>
         </m:r>
         <m:r>
           <m:rPr>
@@ -8301,7 +8301,7 @@
           <w:rPr>
             <w:rFonts w:ascii="Cambria Math" w:eastAsiaTheme="minorEastAsia" w:hAnsi="Cambria Math"/>
           </w:rPr>
-          <m:t>R→R</m:t>
+          <m:t xml:space="preserve"> :R→R</m:t>
         </m:r>
       </m:oMath>
       <w:r>
@@ -8325,7 +8325,7 @@
               <w:rFonts w:ascii="Cambria Math" w:eastAsiaTheme="minorEastAsia" w:hAnsi="Cambria Math"/>
             </w:rPr>
             <w:lastRenderedPageBreak/>
-            <m:t>∀x∈</m:t>
+            <m:t>∀x</m:t>
           </m:r>
           <m:r>
             <m:rPr>
@@ -8334,7 +8334,7 @@
             <w:rPr>
               <w:rFonts w:ascii="Cambria Math" w:eastAsiaTheme="minorEastAsia" w:hAnsi="Cambria Math"/>
             </w:rPr>
-            <m:t xml:space="preserve">R, </m:t>
+            <m:t xml:space="preserve">∈R, </m:t>
           </m:r>
           <m:r>
             <w:rPr>
@@ -8436,7 +8436,7 @@
             <w:rPr>
               <w:rFonts w:ascii="Cambria Math" w:eastAsiaTheme="minorEastAsia" w:hAnsi="Cambria Math"/>
             </w:rPr>
-            <m:t>∀x∈</m:t>
+            <m:t>∀x</m:t>
           </m:r>
           <m:r>
             <m:rPr>
@@ -8445,7 +8445,7 @@
             <w:rPr>
               <w:rFonts w:ascii="Cambria Math" w:eastAsiaTheme="minorEastAsia" w:hAnsi="Cambria Math"/>
             </w:rPr>
-            <m:t xml:space="preserve">R, </m:t>
+            <m:t xml:space="preserve">∈R, </m:t>
           </m:r>
           <m:r>
             <w:rPr>
@@ -8587,7 +8587,7 @@
           <w:rPr>
             <w:rFonts w:ascii="Cambria Math" w:eastAsiaTheme="minorEastAsia" w:hAnsi="Cambria Math"/>
           </w:rPr>
-          <m:t>∀x∈</m:t>
+          <m:t>∀x</m:t>
         </m:r>
         <m:r>
           <m:rPr>
@@ -8596,7 +8596,7 @@
           <w:rPr>
             <w:rFonts w:ascii="Cambria Math" w:eastAsiaTheme="minorEastAsia" w:hAnsi="Cambria Math"/>
           </w:rPr>
-          <m:t>R</m:t>
+          <m:t>∈R</m:t>
         </m:r>
       </m:oMath>
       <w:r>
@@ -8749,13 +8749,7 @@
                       <w:rPr>
                         <w:rFonts w:ascii="Cambria Math" w:eastAsiaTheme="minorEastAsia" w:hAnsi="Cambria Math"/>
                       </w:rPr>
-                      <m:t>=</m:t>
-                    </m:r>
-                    <m:r>
-                      <w:rPr>
-                        <w:rFonts w:ascii="Cambria Math" w:eastAsiaTheme="minorEastAsia" w:hAnsi="Cambria Math"/>
-                      </w:rPr>
-                      <m:t>p</m:t>
+                      <m:t>=p</m:t>
                     </m:r>
                     <m:d>
                       <m:dPr>
@@ -8819,7 +8813,7 @@
             <w:rPr>
               <w:rFonts w:ascii="Cambria Math" w:eastAsiaTheme="minorEastAsia" w:hAnsi="Cambria Math"/>
             </w:rPr>
-            <m:t>⟺∀x∈</m:t>
+            <m:t>⟺∀x</m:t>
           </m:r>
           <m:r>
             <m:rPr>
@@ -8828,7 +8822,7 @@
             <w:rPr>
               <w:rFonts w:ascii="Cambria Math" w:eastAsiaTheme="minorEastAsia" w:hAnsi="Cambria Math"/>
             </w:rPr>
-            <m:t xml:space="preserve">R, </m:t>
+            <m:t xml:space="preserve">∈R, </m:t>
           </m:r>
           <m:d>
             <m:dPr>
@@ -9107,7 +9101,7 @@
             <w:rPr>
               <w:rFonts w:ascii="Cambria Math" w:eastAsiaTheme="minorEastAsia" w:hAnsi="Cambria Math"/>
             </w:rPr>
-            <m:t>∀x∈</m:t>
+            <m:t>∀x</m:t>
           </m:r>
           <m:r>
             <m:rPr>
@@ -9116,7 +9110,7 @@
             <w:rPr>
               <w:rFonts w:ascii="Cambria Math" w:eastAsiaTheme="minorEastAsia" w:hAnsi="Cambria Math"/>
             </w:rPr>
-            <m:t xml:space="preserve">R, </m:t>
+            <m:t xml:space="preserve">∈R, </m:t>
           </m:r>
           <m:r>
             <w:rPr>
@@ -9273,7 +9267,7 @@
             <w:rPr>
               <w:rFonts w:ascii="Cambria Math" w:eastAsiaTheme="minorEastAsia" w:hAnsi="Cambria Math"/>
             </w:rPr>
-            <m:t>∀x∈</m:t>
+            <m:t>∀x</m:t>
           </m:r>
           <m:r>
             <m:rPr>
@@ -9282,7 +9276,7 @@
             <w:rPr>
               <w:rFonts w:ascii="Cambria Math" w:eastAsiaTheme="minorEastAsia" w:hAnsi="Cambria Math"/>
             </w:rPr>
-            <m:t xml:space="preserve">R, </m:t>
+            <m:t xml:space="preserve">∈R, </m:t>
           </m:r>
           <m:r>
             <w:rPr>
@@ -9511,7 +9505,21 @@
         <w:rPr>
           <w:rFonts w:eastAsiaTheme="minorEastAsia"/>
         </w:rPr>
-        <w:t xml:space="preserve">Ainsi les fonctions trouvées satisfont les conditions de l’énoncé, et quelque soit </w:t>
+        <w:t xml:space="preserve">Ainsi les fonctions trouvées satisfont les conditions de l’énoncé, et </w:t>
+      </w:r>
+      <w:proofErr w:type="spellStart"/>
+      <w:r>
+        <w:rPr>
+          <w:rFonts w:eastAsiaTheme="minorEastAsia"/>
+        </w:rPr>
+        <w:t>quelque</w:t>
+      </w:r>
+      <w:proofErr w:type="spellEnd"/>
+      <w:r>
+        <w:rPr>
+          <w:rFonts w:eastAsiaTheme="minorEastAsia"/>
+        </w:rPr>
+        <w:t xml:space="preserve"> soit </w:t>
       </w:r>
       <m:oMath>
         <m:r>
@@ -9527,6 +9535,1349 @@
         </w:rPr>
         <w:t>, on peut bien trouver une décomposition de celle-ci en deux fonctions, l’une paire et l’autre impaire.</w:t>
       </w:r>
+    </w:p>
+    <w:p>
+      <w:pPr>
+        <w:rPr>
+          <w:rFonts w:eastAsiaTheme="minorEastAsia"/>
+          <w:b/>
+          <w:bCs/>
+          <w:u w:val="single"/>
+        </w:rPr>
+      </w:pPr>
+      <w:r>
+        <w:rPr>
+          <w:rFonts w:eastAsiaTheme="minorEastAsia"/>
+          <w:b/>
+          <w:bCs/>
+          <w:u w:val="single"/>
+        </w:rPr>
+        <w:t>Exercice 6 :</w:t>
+      </w:r>
+    </w:p>
+    <w:p>
+      <w:pPr>
+        <w:pStyle w:val="Paragraphedeliste"/>
+        <w:numPr>
+          <w:ilvl w:val="0"/>
+          <w:numId w:val="6"/>
+        </w:numPr>
+        <w:rPr>
+          <w:rFonts w:eastAsiaTheme="minorEastAsia"/>
+        </w:rPr>
+      </w:pPr>
+      <m:oMath>
+        <m:sSup>
+          <m:sSupPr>
+            <m:ctrlPr>
+              <w:rPr>
+                <w:rFonts w:ascii="Cambria Math" w:eastAsiaTheme="minorEastAsia" w:hAnsi="Cambria Math"/>
+                <w:i/>
+              </w:rPr>
+            </m:ctrlPr>
+          </m:sSupPr>
+          <m:e>
+            <m:r>
+              <w:rPr>
+                <w:rFonts w:ascii="Cambria Math" w:eastAsiaTheme="minorEastAsia" w:hAnsi="Cambria Math"/>
+              </w:rPr>
+              <m:t>j</m:t>
+            </m:r>
+          </m:e>
+          <m:sup>
+            <m:r>
+              <w:rPr>
+                <w:rFonts w:ascii="Cambria Math" w:eastAsiaTheme="minorEastAsia" w:hAnsi="Cambria Math"/>
+              </w:rPr>
+              <m:t>3</m:t>
+            </m:r>
+          </m:sup>
+        </m:sSup>
+        <m:r>
+          <w:rPr>
+            <w:rFonts w:ascii="Cambria Math" w:eastAsiaTheme="minorEastAsia" w:hAnsi="Cambria Math"/>
+          </w:rPr>
+          <m:t xml:space="preserve">=1, </m:t>
+        </m:r>
+        <m:sSup>
+          <m:sSupPr>
+            <m:ctrlPr>
+              <w:rPr>
+                <w:rFonts w:ascii="Cambria Math" w:eastAsiaTheme="minorEastAsia" w:hAnsi="Cambria Math"/>
+                <w:i/>
+              </w:rPr>
+            </m:ctrlPr>
+          </m:sSupPr>
+          <m:e>
+            <m:r>
+              <w:rPr>
+                <w:rFonts w:ascii="Cambria Math" w:eastAsiaTheme="minorEastAsia" w:hAnsi="Cambria Math"/>
+              </w:rPr>
+              <m:t>j</m:t>
+            </m:r>
+          </m:e>
+          <m:sup>
+            <m:r>
+              <w:rPr>
+                <w:rFonts w:ascii="Cambria Math" w:eastAsiaTheme="minorEastAsia" w:hAnsi="Cambria Math"/>
+              </w:rPr>
+              <m:t>2</m:t>
+            </m:r>
+          </m:sup>
+        </m:sSup>
+        <m:r>
+          <w:rPr>
+            <w:rFonts w:ascii="Cambria Math" w:eastAsiaTheme="minorEastAsia" w:hAnsi="Cambria Math"/>
+          </w:rPr>
+          <m:t>+j+1=0</m:t>
+        </m:r>
+      </m:oMath>
+      <w:r>
+        <w:rPr>
+          <w:rFonts w:eastAsiaTheme="minorEastAsia"/>
+        </w:rPr>
+        <w:t xml:space="preserve"> par calcul direct ou par résolution de l’équation </w:t>
+      </w:r>
+      <m:oMath>
+        <m:sSup>
+          <m:sSupPr>
+            <m:ctrlPr>
+              <w:rPr>
+                <w:rFonts w:ascii="Cambria Math" w:eastAsiaTheme="minorEastAsia" w:hAnsi="Cambria Math"/>
+                <w:i/>
+              </w:rPr>
+            </m:ctrlPr>
+          </m:sSupPr>
+          <m:e>
+            <m:r>
+              <w:rPr>
+                <w:rFonts w:ascii="Cambria Math" w:eastAsiaTheme="minorEastAsia" w:hAnsi="Cambria Math"/>
+              </w:rPr>
+              <m:t>x</m:t>
+            </m:r>
+          </m:e>
+          <m:sup>
+            <m:r>
+              <w:rPr>
+                <w:rFonts w:ascii="Cambria Math" w:eastAsiaTheme="minorEastAsia" w:hAnsi="Cambria Math"/>
+              </w:rPr>
+              <m:t>2</m:t>
+            </m:r>
+          </m:sup>
+        </m:sSup>
+        <m:r>
+          <w:rPr>
+            <w:rFonts w:ascii="Cambria Math" w:eastAsiaTheme="minorEastAsia" w:hAnsi="Cambria Math"/>
+          </w:rPr>
+          <m:t>+x+1=0</m:t>
+        </m:r>
+      </m:oMath>
+      <w:r>
+        <w:rPr>
+          <w:rFonts w:eastAsiaTheme="minorEastAsia"/>
+        </w:rPr>
+        <w:t>.</w:t>
+      </w:r>
+    </w:p>
+    <w:p>
+      <w:pPr>
+        <w:pStyle w:val="Paragraphedeliste"/>
+        <w:numPr>
+          <w:ilvl w:val="0"/>
+          <w:numId w:val="6"/>
+        </w:numPr>
+        <w:rPr>
+          <w:rFonts w:eastAsiaTheme="minorEastAsia"/>
+        </w:rPr>
+      </w:pPr>
+      <m:oMath>
+        <m:r>
+          <w:rPr>
+            <w:rFonts w:ascii="Cambria Math" w:eastAsiaTheme="minorEastAsia" w:hAnsi="Cambria Math"/>
+          </w:rPr>
+          <m:t>0</m:t>
+        </m:r>
+      </m:oMath>
+      <w:r>
+        <w:rPr>
+          <w:rFonts w:eastAsiaTheme="minorEastAsia"/>
+        </w:rPr>
+        <w:t xml:space="preserve"> et </w:t>
+      </w:r>
+      <m:oMath>
+        <m:r>
+          <w:rPr>
+            <w:rFonts w:ascii="Cambria Math" w:eastAsiaTheme="minorEastAsia" w:hAnsi="Cambria Math"/>
+          </w:rPr>
+          <m:t>-1</m:t>
+        </m:r>
+      </m:oMath>
+      <w:r>
+        <w:rPr>
+          <w:rFonts w:eastAsiaTheme="minorEastAsia"/>
+        </w:rPr>
+        <w:t xml:space="preserve"> sont racines évidentes de </w:t>
+      </w:r>
+      <m:oMath>
+        <m:r>
+          <w:rPr>
+            <w:rFonts w:ascii="Cambria Math" w:eastAsiaTheme="minorEastAsia" w:hAnsi="Cambria Math"/>
+          </w:rPr>
+          <m:t>P</m:t>
+        </m:r>
+      </m:oMath>
+      <w:r>
+        <w:rPr>
+          <w:rFonts w:eastAsiaTheme="minorEastAsia"/>
+        </w:rPr>
+        <w:t>.</w:t>
+      </w:r>
+    </w:p>
+    <w:p>
+      <w:pPr>
+        <w:pStyle w:val="Paragraphedeliste"/>
+        <w:numPr>
+          <w:ilvl w:val="0"/>
+          <w:numId w:val="6"/>
+        </w:numPr>
+        <w:rPr>
+          <w:rFonts w:eastAsiaTheme="minorEastAsia"/>
+        </w:rPr>
+      </w:pPr>
+      <w:r>
+        <w:rPr>
+          <w:rFonts w:eastAsiaTheme="minorEastAsia"/>
+        </w:rPr>
+        <w:t xml:space="preserve">On peut remarquer que </w:t>
+      </w:r>
+      <m:oMath>
+        <m:sSup>
+          <m:sSupPr>
+            <m:ctrlPr>
+              <w:rPr>
+                <w:rFonts w:ascii="Cambria Math" w:eastAsiaTheme="minorEastAsia" w:hAnsi="Cambria Math"/>
+                <w:i/>
+              </w:rPr>
+            </m:ctrlPr>
+          </m:sSupPr>
+          <m:e>
+            <m:r>
+              <w:rPr>
+                <w:rFonts w:ascii="Cambria Math" w:eastAsiaTheme="minorEastAsia" w:hAnsi="Cambria Math"/>
+              </w:rPr>
+              <m:t>j</m:t>
+            </m:r>
+          </m:e>
+          <m:sup>
+            <m:r>
+              <w:rPr>
+                <w:rFonts w:ascii="Cambria Math" w:eastAsiaTheme="minorEastAsia" w:hAnsi="Cambria Math"/>
+              </w:rPr>
+              <m:t>4</m:t>
+            </m:r>
+          </m:sup>
+        </m:sSup>
+        <m:r>
+          <w:rPr>
+            <w:rFonts w:ascii="Cambria Math" w:eastAsiaTheme="minorEastAsia" w:hAnsi="Cambria Math"/>
+          </w:rPr>
+          <m:t xml:space="preserve">=j, </m:t>
+        </m:r>
+        <m:sSup>
+          <m:sSupPr>
+            <m:ctrlPr>
+              <w:rPr>
+                <w:rFonts w:ascii="Cambria Math" w:eastAsiaTheme="minorEastAsia" w:hAnsi="Cambria Math"/>
+                <w:i/>
+              </w:rPr>
+            </m:ctrlPr>
+          </m:sSupPr>
+          <m:e>
+            <m:r>
+              <w:rPr>
+                <w:rFonts w:ascii="Cambria Math" w:eastAsiaTheme="minorEastAsia" w:hAnsi="Cambria Math"/>
+              </w:rPr>
+              <m:t>j</m:t>
+            </m:r>
+          </m:e>
+          <m:sup>
+            <m:r>
+              <w:rPr>
+                <w:rFonts w:ascii="Cambria Math" w:eastAsiaTheme="minorEastAsia" w:hAnsi="Cambria Math"/>
+              </w:rPr>
+              <m:t>5</m:t>
+            </m:r>
+          </m:sup>
+        </m:sSup>
+        <m:r>
+          <w:rPr>
+            <w:rFonts w:ascii="Cambria Math" w:eastAsiaTheme="minorEastAsia" w:hAnsi="Cambria Math"/>
+          </w:rPr>
+          <m:t>=</m:t>
+        </m:r>
+        <m:sSup>
+          <m:sSupPr>
+            <m:ctrlPr>
+              <w:rPr>
+                <w:rFonts w:ascii="Cambria Math" w:eastAsiaTheme="minorEastAsia" w:hAnsi="Cambria Math"/>
+                <w:i/>
+              </w:rPr>
+            </m:ctrlPr>
+          </m:sSupPr>
+          <m:e>
+            <m:r>
+              <w:rPr>
+                <w:rFonts w:ascii="Cambria Math" w:eastAsiaTheme="minorEastAsia" w:hAnsi="Cambria Math"/>
+              </w:rPr>
+              <m:t>j</m:t>
+            </m:r>
+          </m:e>
+          <m:sup>
+            <m:r>
+              <w:rPr>
+                <w:rFonts w:ascii="Cambria Math" w:eastAsiaTheme="minorEastAsia" w:hAnsi="Cambria Math"/>
+              </w:rPr>
+              <m:t>2</m:t>
+            </m:r>
+          </m:sup>
+        </m:sSup>
+      </m:oMath>
+      <w:r>
+        <w:rPr>
+          <w:rFonts w:eastAsiaTheme="minorEastAsia"/>
+        </w:rPr>
+        <w:t>, etc…</w:t>
+      </w:r>
+    </w:p>
+    <w:p>
+      <w:pPr>
+        <w:pStyle w:val="Paragraphedeliste"/>
+        <w:rPr>
+          <w:rFonts w:eastAsiaTheme="minorEastAsia"/>
+        </w:rPr>
+      </w:pPr>
+      <w:r>
+        <w:rPr>
+          <w:rFonts w:eastAsiaTheme="minorEastAsia"/>
+        </w:rPr>
+        <w:t xml:space="preserve">donc </w:t>
+      </w:r>
+      <m:oMath>
+        <m:r>
+          <w:rPr>
+            <w:rFonts w:ascii="Cambria Math" w:eastAsiaTheme="minorEastAsia" w:hAnsi="Cambria Math"/>
+          </w:rPr>
+          <m:t>P</m:t>
+        </m:r>
+        <m:d>
+          <m:dPr>
+            <m:ctrlPr>
+              <w:rPr>
+                <w:rFonts w:ascii="Cambria Math" w:eastAsiaTheme="minorEastAsia" w:hAnsi="Cambria Math"/>
+                <w:i/>
+              </w:rPr>
+            </m:ctrlPr>
+          </m:dPr>
+          <m:e>
+            <m:r>
+              <w:rPr>
+                <w:rFonts w:ascii="Cambria Math" w:eastAsiaTheme="minorEastAsia" w:hAnsi="Cambria Math"/>
+              </w:rPr>
+              <m:t>j</m:t>
+            </m:r>
+          </m:e>
+        </m:d>
+        <m:r>
+          <w:rPr>
+            <w:rFonts w:ascii="Cambria Math" w:eastAsiaTheme="minorEastAsia" w:hAnsi="Cambria Math"/>
+          </w:rPr>
+          <m:t>=0</m:t>
+        </m:r>
+      </m:oMath>
+      <w:r>
+        <w:rPr>
+          <w:rFonts w:eastAsiaTheme="minorEastAsia"/>
+        </w:rPr>
+        <w:t xml:space="preserve"> et </w:t>
+      </w:r>
+      <m:oMath>
+        <m:sSup>
+          <m:sSupPr>
+            <m:ctrlPr>
+              <w:rPr>
+                <w:rFonts w:ascii="Cambria Math" w:eastAsiaTheme="minorEastAsia" w:hAnsi="Cambria Math"/>
+                <w:i/>
+              </w:rPr>
+            </m:ctrlPr>
+          </m:sSupPr>
+          <m:e>
+            <m:r>
+              <w:rPr>
+                <w:rFonts w:ascii="Cambria Math" w:eastAsiaTheme="minorEastAsia" w:hAnsi="Cambria Math"/>
+              </w:rPr>
+              <m:t>P</m:t>
+            </m:r>
+          </m:e>
+          <m:sup>
+            <m:r>
+              <w:rPr>
+                <w:rFonts w:ascii="Cambria Math" w:eastAsiaTheme="minorEastAsia" w:hAnsi="Cambria Math"/>
+              </w:rPr>
+              <m:t>'</m:t>
+            </m:r>
+          </m:sup>
+        </m:sSup>
+        <m:d>
+          <m:dPr>
+            <m:ctrlPr>
+              <w:rPr>
+                <w:rFonts w:ascii="Cambria Math" w:eastAsiaTheme="minorEastAsia" w:hAnsi="Cambria Math"/>
+                <w:i/>
+              </w:rPr>
+            </m:ctrlPr>
+          </m:dPr>
+          <m:e>
+            <m:r>
+              <w:rPr>
+                <w:rFonts w:ascii="Cambria Math" w:eastAsiaTheme="minorEastAsia" w:hAnsi="Cambria Math"/>
+              </w:rPr>
+              <m:t>j</m:t>
+            </m:r>
+          </m:e>
+        </m:d>
+        <m:r>
+          <w:rPr>
+            <w:rFonts w:ascii="Cambria Math" w:eastAsiaTheme="minorEastAsia" w:hAnsi="Cambria Math"/>
+          </w:rPr>
+          <m:t xml:space="preserve">=0, </m:t>
+        </m:r>
+      </m:oMath>
+      <w:r>
+        <w:rPr>
+          <w:rFonts w:eastAsiaTheme="minorEastAsia"/>
+        </w:rPr>
+        <w:t xml:space="preserve">et </w:t>
+      </w:r>
+      <m:oMath>
+        <m:r>
+          <w:rPr>
+            <w:rFonts w:ascii="Cambria Math" w:eastAsiaTheme="minorEastAsia" w:hAnsi="Cambria Math"/>
+          </w:rPr>
+          <m:t>j</m:t>
+        </m:r>
+      </m:oMath>
+      <w:r>
+        <w:rPr>
+          <w:rFonts w:eastAsiaTheme="minorEastAsia"/>
+        </w:rPr>
+        <w:t xml:space="preserve"> est au moins racine double de </w:t>
+      </w:r>
+      <m:oMath>
+        <m:r>
+          <w:rPr>
+            <w:rFonts w:ascii="Cambria Math" w:eastAsiaTheme="minorEastAsia" w:hAnsi="Cambria Math"/>
+          </w:rPr>
+          <m:t>P</m:t>
+        </m:r>
+      </m:oMath>
+      <w:r>
+        <w:rPr>
+          <w:rFonts w:eastAsiaTheme="minorEastAsia"/>
+        </w:rPr>
+        <w:t>.</w:t>
+      </w:r>
+    </w:p>
+    <w:p>
+      <w:pPr>
+        <w:pStyle w:val="Paragraphedeliste"/>
+        <w:numPr>
+          <w:ilvl w:val="0"/>
+          <w:numId w:val="6"/>
+        </w:numPr>
+        <w:rPr>
+          <w:rFonts w:eastAsiaTheme="minorEastAsia"/>
+        </w:rPr>
+      </w:pPr>
+      <w:r>
+        <w:rPr>
+          <w:rFonts w:eastAsiaTheme="minorEastAsia"/>
+        </w:rPr>
+        <w:t xml:space="preserve">On a </w:t>
+      </w:r>
+      <m:oMath>
+        <m:r>
+          <w:rPr>
+            <w:rFonts w:ascii="Cambria Math" w:eastAsiaTheme="minorEastAsia" w:hAnsi="Cambria Math"/>
+          </w:rPr>
+          <m:t>P</m:t>
+        </m:r>
+        <m:d>
+          <m:dPr>
+            <m:ctrlPr>
+              <w:rPr>
+                <w:rFonts w:ascii="Cambria Math" w:eastAsiaTheme="minorEastAsia" w:hAnsi="Cambria Math"/>
+                <w:i/>
+              </w:rPr>
+            </m:ctrlPr>
+          </m:dPr>
+          <m:e>
+            <m:r>
+              <w:rPr>
+                <w:rFonts w:ascii="Cambria Math" w:eastAsiaTheme="minorEastAsia" w:hAnsi="Cambria Math"/>
+              </w:rPr>
+              <m:t>X</m:t>
+            </m:r>
+          </m:e>
+        </m:d>
+        <m:r>
+          <w:rPr>
+            <w:rFonts w:ascii="Cambria Math" w:eastAsiaTheme="minorEastAsia" w:hAnsi="Cambria Math"/>
+          </w:rPr>
+          <m:t>=</m:t>
+        </m:r>
+        <m:sSup>
+          <m:sSupPr>
+            <m:ctrlPr>
+              <w:rPr>
+                <w:rFonts w:ascii="Cambria Math" w:eastAsiaTheme="minorEastAsia" w:hAnsi="Cambria Math"/>
+                <w:i/>
+              </w:rPr>
+            </m:ctrlPr>
+          </m:sSupPr>
+          <m:e>
+            <m:r>
+              <w:rPr>
+                <w:rFonts w:ascii="Cambria Math" w:eastAsiaTheme="minorEastAsia" w:hAnsi="Cambria Math"/>
+              </w:rPr>
+              <m:t>X</m:t>
+            </m:r>
+          </m:e>
+          <m:sup>
+            <m:r>
+              <w:rPr>
+                <w:rFonts w:ascii="Cambria Math" w:eastAsiaTheme="minorEastAsia" w:hAnsi="Cambria Math"/>
+              </w:rPr>
+              <m:t>7</m:t>
+            </m:r>
+          </m:sup>
+        </m:sSup>
+        <m:r>
+          <w:rPr>
+            <w:rFonts w:ascii="Cambria Math" w:eastAsiaTheme="minorEastAsia" w:hAnsi="Cambria Math"/>
+          </w:rPr>
+          <m:t>+7</m:t>
+        </m:r>
+        <m:sSup>
+          <m:sSupPr>
+            <m:ctrlPr>
+              <w:rPr>
+                <w:rFonts w:ascii="Cambria Math" w:eastAsiaTheme="minorEastAsia" w:hAnsi="Cambria Math"/>
+                <w:i/>
+              </w:rPr>
+            </m:ctrlPr>
+          </m:sSupPr>
+          <m:e>
+            <m:r>
+              <w:rPr>
+                <w:rFonts w:ascii="Cambria Math" w:eastAsiaTheme="minorEastAsia" w:hAnsi="Cambria Math"/>
+              </w:rPr>
+              <m:t>X</m:t>
+            </m:r>
+          </m:e>
+          <m:sup>
+            <m:r>
+              <w:rPr>
+                <w:rFonts w:ascii="Cambria Math" w:eastAsiaTheme="minorEastAsia" w:hAnsi="Cambria Math"/>
+              </w:rPr>
+              <m:t>6</m:t>
+            </m:r>
+          </m:sup>
+        </m:sSup>
+        <m:r>
+          <w:rPr>
+            <w:rFonts w:ascii="Cambria Math" w:eastAsiaTheme="minorEastAsia" w:hAnsi="Cambria Math"/>
+          </w:rPr>
+          <m:t>+…-</m:t>
+        </m:r>
+        <m:sSup>
+          <m:sSupPr>
+            <m:ctrlPr>
+              <w:rPr>
+                <w:rFonts w:ascii="Cambria Math" w:eastAsiaTheme="minorEastAsia" w:hAnsi="Cambria Math"/>
+                <w:i/>
+              </w:rPr>
+            </m:ctrlPr>
+          </m:sSupPr>
+          <m:e>
+            <m:r>
+              <w:rPr>
+                <w:rFonts w:ascii="Cambria Math" w:eastAsiaTheme="minorEastAsia" w:hAnsi="Cambria Math"/>
+              </w:rPr>
+              <m:t>X</m:t>
+            </m:r>
+          </m:e>
+          <m:sup>
+            <m:r>
+              <w:rPr>
+                <w:rFonts w:ascii="Cambria Math" w:eastAsiaTheme="minorEastAsia" w:hAnsi="Cambria Math"/>
+              </w:rPr>
+              <m:t>7</m:t>
+            </m:r>
+          </m:sup>
+        </m:sSup>
+        <m:r>
+          <w:rPr>
+            <w:rFonts w:ascii="Cambria Math" w:eastAsiaTheme="minorEastAsia" w:hAnsi="Cambria Math"/>
+          </w:rPr>
+          <m:t>-1=7</m:t>
+        </m:r>
+        <m:sSup>
+          <m:sSupPr>
+            <m:ctrlPr>
+              <w:rPr>
+                <w:rFonts w:ascii="Cambria Math" w:eastAsiaTheme="minorEastAsia" w:hAnsi="Cambria Math"/>
+                <w:i/>
+              </w:rPr>
+            </m:ctrlPr>
+          </m:sSupPr>
+          <m:e>
+            <m:r>
+              <w:rPr>
+                <w:rFonts w:ascii="Cambria Math" w:eastAsiaTheme="minorEastAsia" w:hAnsi="Cambria Math"/>
+              </w:rPr>
+              <m:t>X</m:t>
+            </m:r>
+          </m:e>
+          <m:sup>
+            <m:r>
+              <w:rPr>
+                <w:rFonts w:ascii="Cambria Math" w:eastAsiaTheme="minorEastAsia" w:hAnsi="Cambria Math"/>
+              </w:rPr>
+              <m:t>6</m:t>
+            </m:r>
+          </m:sup>
+        </m:sSup>
+        <m:r>
+          <w:rPr>
+            <w:rFonts w:ascii="Cambria Math" w:eastAsiaTheme="minorEastAsia" w:hAnsi="Cambria Math"/>
+          </w:rPr>
+          <m:t>+…</m:t>
+        </m:r>
+      </m:oMath>
+      <w:r>
+        <w:rPr>
+          <w:rFonts w:eastAsiaTheme="minorEastAsia"/>
+        </w:rPr>
+        <w:t>, do</w:t>
+      </w:r>
+      <w:proofErr w:type="spellStart"/>
+      <w:r>
+        <w:rPr>
+          <w:rFonts w:eastAsiaTheme="minorEastAsia"/>
+        </w:rPr>
+        <w:t>nc</w:t>
+      </w:r>
+      <w:proofErr w:type="spellEnd"/>
+      <w:r>
+        <w:rPr>
+          <w:rFonts w:eastAsiaTheme="minorEastAsia"/>
+        </w:rPr>
+        <w:t xml:space="preserve"> </w:t>
+      </w:r>
+      <m:oMath>
+        <m:r>
+          <w:rPr>
+            <w:rFonts w:ascii="Cambria Math" w:eastAsiaTheme="minorEastAsia" w:hAnsi="Cambria Math"/>
+          </w:rPr>
+          <m:t>P</m:t>
+        </m:r>
+      </m:oMath>
+      <w:r>
+        <w:rPr>
+          <w:rFonts w:eastAsiaTheme="minorEastAsia"/>
+        </w:rPr>
+        <w:t xml:space="preserve"> est de degré 6.</w:t>
+      </w:r>
+    </w:p>
+    <w:p>
+      <w:pPr>
+        <w:pStyle w:val="Paragraphedeliste"/>
+        <w:numPr>
+          <w:ilvl w:val="0"/>
+          <w:numId w:val="6"/>
+        </w:numPr>
+        <w:rPr>
+          <w:rFonts w:eastAsiaTheme="minorEastAsia"/>
+        </w:rPr>
+      </w:pPr>
+      <m:oMath>
+        <m:r>
+          <w:rPr>
+            <w:rFonts w:ascii="Cambria Math" w:eastAsiaTheme="minorEastAsia" w:hAnsi="Cambria Math"/>
+          </w:rPr>
+          <m:t>j</m:t>
+        </m:r>
+      </m:oMath>
+      <w:r>
+        <w:rPr>
+          <w:rFonts w:eastAsiaTheme="minorEastAsia"/>
+        </w:rPr>
+        <w:t xml:space="preserve"> est racine de multiplicité au moins 2, donc son </w:t>
+      </w:r>
+      <w:proofErr w:type="spellStart"/>
+      <w:r>
+        <w:rPr>
+          <w:rFonts w:eastAsiaTheme="minorEastAsia"/>
+        </w:rPr>
+        <w:t>conjugé</w:t>
+      </w:r>
+      <w:proofErr w:type="spellEnd"/>
+      <w:r>
+        <w:rPr>
+          <w:rFonts w:eastAsiaTheme="minorEastAsia"/>
+        </w:rPr>
+        <w:t xml:space="preserve"> </w:t>
+      </w:r>
+      <m:oMath>
+        <m:bar>
+          <m:barPr>
+            <m:pos m:val="top"/>
+            <m:ctrlPr>
+              <w:rPr>
+                <w:rFonts w:ascii="Cambria Math" w:eastAsiaTheme="minorEastAsia" w:hAnsi="Cambria Math"/>
+                <w:i/>
+              </w:rPr>
+            </m:ctrlPr>
+          </m:barPr>
+          <m:e>
+            <m:r>
+              <w:rPr>
+                <w:rFonts w:ascii="Cambria Math" w:eastAsiaTheme="minorEastAsia" w:hAnsi="Cambria Math"/>
+              </w:rPr>
+              <m:t>j</m:t>
+            </m:r>
+          </m:e>
+        </m:bar>
+      </m:oMath>
+      <w:r>
+        <w:rPr>
+          <w:rFonts w:eastAsiaTheme="minorEastAsia"/>
+        </w:rPr>
+        <w:t xml:space="preserve"> l’est aussi. Un calcul simple donne </w:t>
+      </w:r>
+      <m:oMath>
+        <m:sSup>
+          <m:sSupPr>
+            <m:ctrlPr>
+              <w:rPr>
+                <w:rFonts w:ascii="Cambria Math" w:eastAsiaTheme="minorEastAsia" w:hAnsi="Cambria Math"/>
+                <w:i/>
+              </w:rPr>
+            </m:ctrlPr>
+          </m:sSupPr>
+          <m:e>
+            <m:r>
+              <w:rPr>
+                <w:rFonts w:ascii="Cambria Math" w:eastAsiaTheme="minorEastAsia" w:hAnsi="Cambria Math"/>
+              </w:rPr>
+              <m:t>j</m:t>
+            </m:r>
+          </m:e>
+          <m:sup>
+            <m:r>
+              <w:rPr>
+                <w:rFonts w:ascii="Cambria Math" w:eastAsiaTheme="minorEastAsia" w:hAnsi="Cambria Math"/>
+              </w:rPr>
+              <m:t>2</m:t>
+            </m:r>
+          </m:sup>
+        </m:sSup>
+        <m:r>
+          <w:rPr>
+            <w:rFonts w:ascii="Cambria Math" w:eastAsiaTheme="minorEastAsia" w:hAnsi="Cambria Math"/>
+          </w:rPr>
+          <m:t>=</m:t>
+        </m:r>
+        <m:bar>
+          <m:barPr>
+            <m:pos m:val="top"/>
+            <m:ctrlPr>
+              <w:rPr>
+                <w:rFonts w:ascii="Cambria Math" w:eastAsiaTheme="minorEastAsia" w:hAnsi="Cambria Math"/>
+                <w:i/>
+              </w:rPr>
+            </m:ctrlPr>
+          </m:barPr>
+          <m:e>
+            <m:r>
+              <w:rPr>
+                <w:rFonts w:ascii="Cambria Math" w:eastAsiaTheme="minorEastAsia" w:hAnsi="Cambria Math"/>
+              </w:rPr>
+              <m:t>j</m:t>
+            </m:r>
+          </m:e>
+        </m:bar>
+      </m:oMath>
+      <w:r>
+        <w:rPr>
+          <w:rFonts w:eastAsiaTheme="minorEastAsia"/>
+        </w:rPr>
+        <w:t xml:space="preserve">, donc les racines de </w:t>
+      </w:r>
+      <m:oMath>
+        <m:r>
+          <w:rPr>
+            <w:rFonts w:ascii="Cambria Math" w:eastAsiaTheme="minorEastAsia" w:hAnsi="Cambria Math"/>
+          </w:rPr>
+          <m:t>P</m:t>
+        </m:r>
+      </m:oMath>
+      <w:r>
+        <w:rPr>
+          <w:rFonts w:eastAsiaTheme="minorEastAsia"/>
+        </w:rPr>
+        <w:t xml:space="preserve"> dans </w:t>
+      </w:r>
+      <m:oMath>
+        <m:r>
+          <m:rPr>
+            <m:scr m:val="double-struck"/>
+          </m:rPr>
+          <w:rPr>
+            <w:rFonts w:ascii="Cambria Math" w:eastAsiaTheme="minorEastAsia" w:hAnsi="Cambria Math"/>
+          </w:rPr>
+          <m:t>C</m:t>
+        </m:r>
+      </m:oMath>
+      <w:r>
+        <w:rPr>
+          <w:rFonts w:eastAsiaTheme="minorEastAsia"/>
+        </w:rPr>
+        <w:t xml:space="preserve"> sont </w:t>
+      </w:r>
+      <m:oMath>
+        <m:r>
+          <w:rPr>
+            <w:rFonts w:ascii="Cambria Math" w:eastAsiaTheme="minorEastAsia" w:hAnsi="Cambria Math"/>
+          </w:rPr>
+          <m:t>0,-1,j,j,</m:t>
+        </m:r>
+        <m:sSup>
+          <m:sSupPr>
+            <m:ctrlPr>
+              <w:rPr>
+                <w:rFonts w:ascii="Cambria Math" w:eastAsiaTheme="minorEastAsia" w:hAnsi="Cambria Math"/>
+                <w:i/>
+              </w:rPr>
+            </m:ctrlPr>
+          </m:sSupPr>
+          <m:e>
+            <m:r>
+              <w:rPr>
+                <w:rFonts w:ascii="Cambria Math" w:eastAsiaTheme="minorEastAsia" w:hAnsi="Cambria Math"/>
+              </w:rPr>
+              <m:t>j</m:t>
+            </m:r>
+          </m:e>
+          <m:sup>
+            <m:r>
+              <w:rPr>
+                <w:rFonts w:ascii="Cambria Math" w:eastAsiaTheme="minorEastAsia" w:hAnsi="Cambria Math"/>
+              </w:rPr>
+              <m:t>2</m:t>
+            </m:r>
+          </m:sup>
+        </m:sSup>
+        <m:r>
+          <w:rPr>
+            <w:rFonts w:ascii="Cambria Math" w:eastAsiaTheme="minorEastAsia" w:hAnsi="Cambria Math"/>
+          </w:rPr>
+          <m:t>,</m:t>
+        </m:r>
+        <m:sSup>
+          <m:sSupPr>
+            <m:ctrlPr>
+              <w:rPr>
+                <w:rFonts w:ascii="Cambria Math" w:eastAsiaTheme="minorEastAsia" w:hAnsi="Cambria Math"/>
+                <w:i/>
+              </w:rPr>
+            </m:ctrlPr>
+          </m:sSupPr>
+          <m:e>
+            <m:r>
+              <w:rPr>
+                <w:rFonts w:ascii="Cambria Math" w:eastAsiaTheme="minorEastAsia" w:hAnsi="Cambria Math"/>
+              </w:rPr>
+              <m:t>j</m:t>
+            </m:r>
+          </m:e>
+          <m:sup>
+            <m:r>
+              <w:rPr>
+                <w:rFonts w:ascii="Cambria Math" w:eastAsiaTheme="minorEastAsia" w:hAnsi="Cambria Math"/>
+              </w:rPr>
+              <m:t>2</m:t>
+            </m:r>
+          </m:sup>
+        </m:sSup>
+      </m:oMath>
+      <w:r>
+        <w:rPr>
+          <w:rFonts w:eastAsiaTheme="minorEastAsia"/>
+        </w:rPr>
+        <w:t xml:space="preserve">, et donc </w:t>
+      </w:r>
+    </w:p>
+    <w:p>
+      <w:pPr>
+        <w:pStyle w:val="Paragraphedeliste"/>
+        <w:rPr>
+          <w:rFonts w:eastAsiaTheme="minorEastAsia"/>
+        </w:rPr>
+      </w:pPr>
+      <m:oMathPara>
+        <m:oMath>
+          <m:r>
+            <w:rPr>
+              <w:rFonts w:ascii="Cambria Math" w:eastAsiaTheme="minorEastAsia" w:hAnsi="Cambria Math"/>
+            </w:rPr>
+            <m:t>P</m:t>
+          </m:r>
+          <m:d>
+            <m:dPr>
+              <m:ctrlPr>
+                <w:rPr>
+                  <w:rFonts w:ascii="Cambria Math" w:eastAsiaTheme="minorEastAsia" w:hAnsi="Cambria Math"/>
+                  <w:i/>
+                </w:rPr>
+              </m:ctrlPr>
+            </m:dPr>
+            <m:e>
+              <m:r>
+                <w:rPr>
+                  <w:rFonts w:ascii="Cambria Math" w:eastAsiaTheme="minorEastAsia" w:hAnsi="Cambria Math"/>
+                </w:rPr>
+                <m:t>X</m:t>
+              </m:r>
+            </m:e>
+          </m:d>
+          <m:r>
+            <w:rPr>
+              <w:rFonts w:ascii="Cambria Math" w:eastAsiaTheme="minorEastAsia" w:hAnsi="Cambria Math"/>
+            </w:rPr>
+            <m:t>=7X</m:t>
+          </m:r>
+          <m:d>
+            <m:dPr>
+              <m:ctrlPr>
+                <w:rPr>
+                  <w:rFonts w:ascii="Cambria Math" w:eastAsiaTheme="minorEastAsia" w:hAnsi="Cambria Math"/>
+                  <w:i/>
+                </w:rPr>
+              </m:ctrlPr>
+            </m:dPr>
+            <m:e>
+              <m:r>
+                <w:rPr>
+                  <w:rFonts w:ascii="Cambria Math" w:eastAsiaTheme="minorEastAsia" w:hAnsi="Cambria Math"/>
+                </w:rPr>
+                <m:t>X+1</m:t>
+              </m:r>
+            </m:e>
+          </m:d>
+          <m:sSup>
+            <m:sSupPr>
+              <m:ctrlPr>
+                <w:rPr>
+                  <w:rFonts w:ascii="Cambria Math" w:eastAsiaTheme="minorEastAsia" w:hAnsi="Cambria Math"/>
+                  <w:i/>
+                </w:rPr>
+              </m:ctrlPr>
+            </m:sSupPr>
+            <m:e>
+              <m:d>
+                <m:dPr>
+                  <m:ctrlPr>
+                    <w:rPr>
+                      <w:rFonts w:ascii="Cambria Math" w:eastAsiaTheme="minorEastAsia" w:hAnsi="Cambria Math"/>
+                      <w:i/>
+                    </w:rPr>
+                  </m:ctrlPr>
+                </m:dPr>
+                <m:e>
+                  <m:r>
+                    <w:rPr>
+                      <w:rFonts w:ascii="Cambria Math" w:eastAsiaTheme="minorEastAsia" w:hAnsi="Cambria Math"/>
+                    </w:rPr>
+                    <m:t>X-j</m:t>
+                  </m:r>
+                </m:e>
+              </m:d>
+            </m:e>
+            <m:sup>
+              <m:r>
+                <w:rPr>
+                  <w:rFonts w:ascii="Cambria Math" w:eastAsiaTheme="minorEastAsia" w:hAnsi="Cambria Math"/>
+                </w:rPr>
+                <m:t>2</m:t>
+              </m:r>
+            </m:sup>
+          </m:sSup>
+          <m:sSup>
+            <m:sSupPr>
+              <m:ctrlPr>
+                <w:rPr>
+                  <w:rFonts w:ascii="Cambria Math" w:eastAsiaTheme="minorEastAsia" w:hAnsi="Cambria Math"/>
+                  <w:i/>
+                </w:rPr>
+              </m:ctrlPr>
+            </m:sSupPr>
+            <m:e>
+              <m:d>
+                <m:dPr>
+                  <m:ctrlPr>
+                    <w:rPr>
+                      <w:rFonts w:ascii="Cambria Math" w:eastAsiaTheme="minorEastAsia" w:hAnsi="Cambria Math"/>
+                      <w:i/>
+                    </w:rPr>
+                  </m:ctrlPr>
+                </m:dPr>
+                <m:e>
+                  <m:r>
+                    <w:rPr>
+                      <w:rFonts w:ascii="Cambria Math" w:eastAsiaTheme="minorEastAsia" w:hAnsi="Cambria Math"/>
+                    </w:rPr>
+                    <m:t>X-</m:t>
+                  </m:r>
+                  <m:sSup>
+                    <m:sSupPr>
+                      <m:ctrlPr>
+                        <w:rPr>
+                          <w:rFonts w:ascii="Cambria Math" w:eastAsiaTheme="minorEastAsia" w:hAnsi="Cambria Math"/>
+                          <w:i/>
+                        </w:rPr>
+                      </m:ctrlPr>
+                    </m:sSupPr>
+                    <m:e>
+                      <m:r>
+                        <w:rPr>
+                          <w:rFonts w:ascii="Cambria Math" w:eastAsiaTheme="minorEastAsia" w:hAnsi="Cambria Math"/>
+                        </w:rPr>
+                        <m:t>j</m:t>
+                      </m:r>
+                    </m:e>
+                    <m:sup>
+                      <m:r>
+                        <w:rPr>
+                          <w:rFonts w:ascii="Cambria Math" w:eastAsiaTheme="minorEastAsia" w:hAnsi="Cambria Math"/>
+                        </w:rPr>
+                        <m:t>2</m:t>
+                      </m:r>
+                    </m:sup>
+                  </m:sSup>
+                </m:e>
+              </m:d>
+            </m:e>
+            <m:sup>
+              <m:r>
+                <w:rPr>
+                  <w:rFonts w:ascii="Cambria Math" w:eastAsiaTheme="minorEastAsia" w:hAnsi="Cambria Math"/>
+                </w:rPr>
+                <m:t>2</m:t>
+              </m:r>
+            </m:sup>
+          </m:sSup>
+        </m:oMath>
+      </m:oMathPara>
+    </w:p>
+    <w:p>
+      <w:pPr>
+        <w:pStyle w:val="Paragraphedeliste"/>
+        <w:rPr>
+          <w:rFonts w:eastAsiaTheme="minorEastAsia"/>
+        </w:rPr>
+      </w:pPr>
+      <w:r>
+        <w:rPr>
+          <w:rFonts w:eastAsiaTheme="minorEastAsia"/>
+        </w:rPr>
+        <w:t xml:space="preserve">Dans </w:t>
+      </w:r>
+      <m:oMath>
+        <m:r>
+          <m:rPr>
+            <m:scr m:val="double-struck"/>
+          </m:rPr>
+          <w:rPr>
+            <w:rFonts w:ascii="Cambria Math" w:eastAsiaTheme="minorEastAsia" w:hAnsi="Cambria Math"/>
+          </w:rPr>
+          <m:t>R</m:t>
+        </m:r>
+        <m:d>
+          <m:dPr>
+            <m:begChr m:val="["/>
+            <m:endChr m:val="]"/>
+            <m:ctrlPr>
+              <w:rPr>
+                <w:rFonts w:ascii="Cambria Math" w:eastAsiaTheme="minorEastAsia" w:hAnsi="Cambria Math"/>
+                <w:i/>
+              </w:rPr>
+            </m:ctrlPr>
+          </m:dPr>
+          <m:e>
+            <m:r>
+              <w:rPr>
+                <w:rFonts w:ascii="Cambria Math" w:eastAsiaTheme="minorEastAsia" w:hAnsi="Cambria Math"/>
+              </w:rPr>
+              <m:t>X</m:t>
+            </m:r>
+          </m:e>
+        </m:d>
+        <m:r>
+          <w:rPr>
+            <w:rFonts w:ascii="Cambria Math" w:eastAsiaTheme="minorEastAsia" w:hAnsi="Cambria Math"/>
+          </w:rPr>
+          <m:t xml:space="preserve">, </m:t>
+        </m:r>
+      </m:oMath>
+      <w:r>
+        <w:rPr>
+          <w:rFonts w:eastAsiaTheme="minorEastAsia"/>
+        </w:rPr>
+        <w:t xml:space="preserve">on peut utiliser le fait que </w:t>
+      </w:r>
+      <m:oMath>
+        <m:d>
+          <m:dPr>
+            <m:ctrlPr>
+              <w:rPr>
+                <w:rFonts w:ascii="Cambria Math" w:eastAsiaTheme="minorEastAsia" w:hAnsi="Cambria Math"/>
+                <w:i/>
+              </w:rPr>
+            </m:ctrlPr>
+          </m:dPr>
+          <m:e>
+            <m:r>
+              <w:rPr>
+                <w:rFonts w:ascii="Cambria Math" w:eastAsiaTheme="minorEastAsia" w:hAnsi="Cambria Math"/>
+              </w:rPr>
+              <m:t>X-j</m:t>
+            </m:r>
+          </m:e>
+        </m:d>
+        <m:d>
+          <m:dPr>
+            <m:ctrlPr>
+              <w:rPr>
+                <w:rFonts w:ascii="Cambria Math" w:eastAsiaTheme="minorEastAsia" w:hAnsi="Cambria Math"/>
+                <w:i/>
+              </w:rPr>
+            </m:ctrlPr>
+          </m:dPr>
+          <m:e>
+            <m:r>
+              <w:rPr>
+                <w:rFonts w:ascii="Cambria Math" w:eastAsiaTheme="minorEastAsia" w:hAnsi="Cambria Math"/>
+              </w:rPr>
+              <m:t>X-</m:t>
+            </m:r>
+            <m:sSup>
+              <m:sSupPr>
+                <m:ctrlPr>
+                  <w:rPr>
+                    <w:rFonts w:ascii="Cambria Math" w:eastAsiaTheme="minorEastAsia" w:hAnsi="Cambria Math"/>
+                    <w:i/>
+                  </w:rPr>
+                </m:ctrlPr>
+              </m:sSupPr>
+              <m:e>
+                <m:r>
+                  <w:rPr>
+                    <w:rFonts w:ascii="Cambria Math" w:eastAsiaTheme="minorEastAsia" w:hAnsi="Cambria Math"/>
+                  </w:rPr>
+                  <m:t>j</m:t>
+                </m:r>
+              </m:e>
+              <m:sup>
+                <m:r>
+                  <w:rPr>
+                    <w:rFonts w:ascii="Cambria Math" w:eastAsiaTheme="minorEastAsia" w:hAnsi="Cambria Math"/>
+                  </w:rPr>
+                  <m:t>2</m:t>
+                </m:r>
+              </m:sup>
+            </m:sSup>
+          </m:e>
+        </m:d>
+        <m:r>
+          <w:rPr>
+            <w:rFonts w:ascii="Cambria Math" w:eastAsiaTheme="minorEastAsia" w:hAnsi="Cambria Math"/>
+          </w:rPr>
+          <m:t>=</m:t>
+        </m:r>
+        <m:sSup>
+          <m:sSupPr>
+            <m:ctrlPr>
+              <w:rPr>
+                <w:rFonts w:ascii="Cambria Math" w:eastAsiaTheme="minorEastAsia" w:hAnsi="Cambria Math"/>
+                <w:i/>
+              </w:rPr>
+            </m:ctrlPr>
+          </m:sSupPr>
+          <m:e>
+            <m:r>
+              <w:rPr>
+                <w:rFonts w:ascii="Cambria Math" w:eastAsiaTheme="minorEastAsia" w:hAnsi="Cambria Math"/>
+              </w:rPr>
+              <m:t>X</m:t>
+            </m:r>
+          </m:e>
+          <m:sup>
+            <m:r>
+              <w:rPr>
+                <w:rFonts w:ascii="Cambria Math" w:eastAsiaTheme="minorEastAsia" w:hAnsi="Cambria Math"/>
+              </w:rPr>
+              <m:t>2</m:t>
+            </m:r>
+          </m:sup>
+        </m:sSup>
+        <m:r>
+          <w:rPr>
+            <w:rFonts w:ascii="Cambria Math" w:eastAsiaTheme="minorEastAsia" w:hAnsi="Cambria Math"/>
+          </w:rPr>
+          <m:t>+X+1</m:t>
+        </m:r>
+      </m:oMath>
+      <w:r>
+        <w:rPr>
+          <w:rFonts w:eastAsiaTheme="minorEastAsia"/>
+        </w:rPr>
+        <w:t>, et donc</w:t>
+      </w:r>
+    </w:p>
+    <w:p>
+      <w:pPr>
+        <w:pStyle w:val="Paragraphedeliste"/>
+        <w:rPr>
+          <w:rFonts w:eastAsiaTheme="minorEastAsia"/>
+        </w:rPr>
+      </w:pPr>
+      <m:oMathPara>
+        <m:oMath>
+          <m:r>
+            <w:rPr>
+              <w:rFonts w:ascii="Cambria Math" w:eastAsiaTheme="minorEastAsia" w:hAnsi="Cambria Math"/>
+            </w:rPr>
+            <m:t>P</m:t>
+          </m:r>
+          <m:d>
+            <m:dPr>
+              <m:ctrlPr>
+                <w:rPr>
+                  <w:rFonts w:ascii="Cambria Math" w:eastAsiaTheme="minorEastAsia" w:hAnsi="Cambria Math"/>
+                  <w:i/>
+                </w:rPr>
+              </m:ctrlPr>
+            </m:dPr>
+            <m:e>
+              <m:r>
+                <w:rPr>
+                  <w:rFonts w:ascii="Cambria Math" w:eastAsiaTheme="minorEastAsia" w:hAnsi="Cambria Math"/>
+                </w:rPr>
+                <m:t>X</m:t>
+              </m:r>
+            </m:e>
+          </m:d>
+          <m:r>
+            <w:rPr>
+              <w:rFonts w:ascii="Cambria Math" w:eastAsiaTheme="minorEastAsia" w:hAnsi="Cambria Math"/>
+            </w:rPr>
+            <m:t>=7X</m:t>
+          </m:r>
+          <m:d>
+            <m:dPr>
+              <m:ctrlPr>
+                <w:rPr>
+                  <w:rFonts w:ascii="Cambria Math" w:eastAsiaTheme="minorEastAsia" w:hAnsi="Cambria Math"/>
+                  <w:i/>
+                </w:rPr>
+              </m:ctrlPr>
+            </m:dPr>
+            <m:e>
+              <m:r>
+                <w:rPr>
+                  <w:rFonts w:ascii="Cambria Math" w:eastAsiaTheme="minorEastAsia" w:hAnsi="Cambria Math"/>
+                </w:rPr>
+                <m:t>X+1</m:t>
+              </m:r>
+            </m:e>
+          </m:d>
+          <m:sSup>
+            <m:sSupPr>
+              <m:ctrlPr>
+                <w:rPr>
+                  <w:rFonts w:ascii="Cambria Math" w:eastAsiaTheme="minorEastAsia" w:hAnsi="Cambria Math"/>
+                  <w:i/>
+                </w:rPr>
+              </m:ctrlPr>
+            </m:sSupPr>
+            <m:e>
+              <m:d>
+                <m:dPr>
+                  <m:ctrlPr>
+                    <w:rPr>
+                      <w:rFonts w:ascii="Cambria Math" w:eastAsiaTheme="minorEastAsia" w:hAnsi="Cambria Math"/>
+                      <w:i/>
+                    </w:rPr>
+                  </m:ctrlPr>
+                </m:dPr>
+                <m:e>
+                  <m:sSup>
+                    <m:sSupPr>
+                      <m:ctrlPr>
+                        <w:rPr>
+                          <w:rFonts w:ascii="Cambria Math" w:eastAsiaTheme="minorEastAsia" w:hAnsi="Cambria Math"/>
+                          <w:i/>
+                        </w:rPr>
+                      </m:ctrlPr>
+                    </m:sSupPr>
+                    <m:e>
+                      <m:r>
+                        <w:rPr>
+                          <w:rFonts w:ascii="Cambria Math" w:eastAsiaTheme="minorEastAsia" w:hAnsi="Cambria Math"/>
+                        </w:rPr>
+                        <m:t>X</m:t>
+                      </m:r>
+                    </m:e>
+                    <m:sup>
+                      <m:r>
+                        <w:rPr>
+                          <w:rFonts w:ascii="Cambria Math" w:eastAsiaTheme="minorEastAsia" w:hAnsi="Cambria Math"/>
+                        </w:rPr>
+                        <m:t>2</m:t>
+                      </m:r>
+                    </m:sup>
+                  </m:sSup>
+                  <m:r>
+                    <w:rPr>
+                      <w:rFonts w:ascii="Cambria Math" w:eastAsiaTheme="minorEastAsia" w:hAnsi="Cambria Math"/>
+                    </w:rPr>
+                    <m:t>+X+1</m:t>
+                  </m:r>
+                </m:e>
+              </m:d>
+            </m:e>
+            <m:sup>
+              <m:r>
+                <w:rPr>
+                  <w:rFonts w:ascii="Cambria Math" w:eastAsiaTheme="minorEastAsia" w:hAnsi="Cambria Math"/>
+                </w:rPr>
+                <m:t>2</m:t>
+              </m:r>
+            </m:sup>
+          </m:sSup>
+        </m:oMath>
+      </m:oMathPara>
     </w:p>
     <w:sectPr>
       <w:pgSz w:w="11906" w:h="16838"/>
@@ -10059,6 +11410,95 @@
       </w:rPr>
     </w:lvl>
   </w:abstractNum>
+  <w:abstractNum w:abstractNumId="5" w15:restartNumberingAfterBreak="0">
+    <w:nsid w:val="7DD703A6"/>
+    <w:multiLevelType w:val="hybridMultilevel"/>
+    <w:tmpl w:val="E0440A24"/>
+    <w:lvl w:ilvl="0" w:tplc="040C000F">
+      <w:start w:val="1"/>
+      <w:numFmt w:val="decimal"/>
+      <w:lvlText w:val="%1."/>
+      <w:lvlJc w:val="left"/>
+      <w:pPr>
+        <w:ind w:left="720" w:hanging="360"/>
+      </w:pPr>
+      <w:rPr>
+        <w:rFonts w:hint="default"/>
+      </w:rPr>
+    </w:lvl>
+    <w:lvl w:ilvl="1" w:tplc="040C0019" w:tentative="1">
+      <w:start w:val="1"/>
+      <w:numFmt w:val="lowerLetter"/>
+      <w:lvlText w:val="%2."/>
+      <w:lvlJc w:val="left"/>
+      <w:pPr>
+        <w:ind w:left="1440" w:hanging="360"/>
+      </w:pPr>
+    </w:lvl>
+    <w:lvl w:ilvl="2" w:tplc="040C001B" w:tentative="1">
+      <w:start w:val="1"/>
+      <w:numFmt w:val="lowerRoman"/>
+      <w:lvlText w:val="%3."/>
+      <w:lvlJc w:val="right"/>
+      <w:pPr>
+        <w:ind w:left="2160" w:hanging="180"/>
+      </w:pPr>
+    </w:lvl>
+    <w:lvl w:ilvl="3" w:tplc="040C000F" w:tentative="1">
+      <w:start w:val="1"/>
+      <w:numFmt w:val="decimal"/>
+      <w:lvlText w:val="%4."/>
+      <w:lvlJc w:val="left"/>
+      <w:pPr>
+        <w:ind w:left="2880" w:hanging="360"/>
+      </w:pPr>
+    </w:lvl>
+    <w:lvl w:ilvl="4" w:tplc="040C0019" w:tentative="1">
+      <w:start w:val="1"/>
+      <w:numFmt w:val="lowerLetter"/>
+      <w:lvlText w:val="%5."/>
+      <w:lvlJc w:val="left"/>
+      <w:pPr>
+        <w:ind w:left="3600" w:hanging="360"/>
+      </w:pPr>
+    </w:lvl>
+    <w:lvl w:ilvl="5" w:tplc="040C001B" w:tentative="1">
+      <w:start w:val="1"/>
+      <w:numFmt w:val="lowerRoman"/>
+      <w:lvlText w:val="%6."/>
+      <w:lvlJc w:val="right"/>
+      <w:pPr>
+        <w:ind w:left="4320" w:hanging="180"/>
+      </w:pPr>
+    </w:lvl>
+    <w:lvl w:ilvl="6" w:tplc="040C000F" w:tentative="1">
+      <w:start w:val="1"/>
+      <w:numFmt w:val="decimal"/>
+      <w:lvlText w:val="%7."/>
+      <w:lvlJc w:val="left"/>
+      <w:pPr>
+        <w:ind w:left="5040" w:hanging="360"/>
+      </w:pPr>
+    </w:lvl>
+    <w:lvl w:ilvl="7" w:tplc="040C0019" w:tentative="1">
+      <w:start w:val="1"/>
+      <w:numFmt w:val="lowerLetter"/>
+      <w:lvlText w:val="%8."/>
+      <w:lvlJc w:val="left"/>
+      <w:pPr>
+        <w:ind w:left="5760" w:hanging="360"/>
+      </w:pPr>
+    </w:lvl>
+    <w:lvl w:ilvl="8" w:tplc="040C001B" w:tentative="1">
+      <w:start w:val="1"/>
+      <w:numFmt w:val="lowerRoman"/>
+      <w:lvlText w:val="%9."/>
+      <w:lvlJc w:val="right"/>
+      <w:pPr>
+        <w:ind w:left="6480" w:hanging="180"/>
+      </w:pPr>
+    </w:lvl>
+  </w:abstractNum>
   <w:num w:numId="1" w16cid:durableId="380597833">
     <w:abstractNumId w:val="2"/>
   </w:num>
@@ -10073,6 +11513,9 @@
   </w:num>
   <w:num w:numId="5" w16cid:durableId="104544579">
     <w:abstractNumId w:val="3"/>
+  </w:num>
+  <w:num w:numId="6" w16cid:durableId="733621550">
+    <w:abstractNumId w:val="5"/>
   </w:num>
 </w:numbering>
 </file>

</xml_diff>